<commit_message>
Updated research document to include talk with Dr. Droz
</commit_message>
<xml_diff>
--- a/Website Hosting Document.docx
+++ b/Website Hosting Document.docx
@@ -21,10 +21,73 @@
     </w:p>
     <w:p>
       <w:r>
-        <w:t>The purpose of this document is to outline the various ways to host a website and their advantages and disadvantages. By the end of this document, there will be a recommended way to host the website for the “Attendance Made Easy” project.</w:t>
+        <w:t xml:space="preserve">The purpose of this document is to outline the </w:t>
+      </w:r>
+      <w:r>
+        <w:t>work done to research and find a solution to how the “Attendance Made Easy” website will be hosted. This is so that appropriate story points can be awarded and distributed to the appropriate person.</w:t>
+      </w:r>
+    </w:p>
+    <w:p/>
+    <w:p>
+      <w:pPr>
+        <w:pStyle w:val="Heading1"/>
+      </w:pPr>
+      <w:r>
+        <w:t>Findings</w:t>
       </w:r>
     </w:p>
     <w:p>
+      <w:r>
+        <w:t xml:space="preserve">A team member reached out to Dr. </w:t>
+      </w:r>
+      <w:proofErr w:type="spellStart"/>
+      <w:r>
+        <w:t>Droz</w:t>
+      </w:r>
+      <w:proofErr w:type="spellEnd"/>
+      <w:r>
+        <w:t xml:space="preserve">, a professor at Louisiana Tech who specializes in cloud computing and talked about possible ways to host the website. He recommended using </w:t>
+      </w:r>
+      <w:proofErr w:type="spellStart"/>
+      <w:r>
+        <w:t>TechXplore</w:t>
+      </w:r>
+      <w:proofErr w:type="spellEnd"/>
+      <w:r>
+        <w:t>, a server on the Louisiana Tech campus, to host the website.</w:t>
+      </w:r>
+    </w:p>
+    <w:p>
+      <w:r>
+        <w:t xml:space="preserve">He outlined setting up a Virtual Machine (VM) on </w:t>
+      </w:r>
+      <w:proofErr w:type="spellStart"/>
+      <w:r>
+        <w:t>TechXplore</w:t>
+      </w:r>
+      <w:proofErr w:type="spellEnd"/>
+      <w:r>
+        <w:t xml:space="preserve"> and using that to setup LAMP/WAMP on said VM. This will allow the website to be hosted and accessed via an IP address. Then, Dr. </w:t>
+      </w:r>
+      <w:proofErr w:type="spellStart"/>
+      <w:r>
+        <w:t>Droz</w:t>
+      </w:r>
+      <w:proofErr w:type="spellEnd"/>
+      <w:r>
+        <w:t xml:space="preserve"> mentioned using an online DNS rerouting service, such as </w:t>
+      </w:r>
+      <w:proofErr w:type="spellStart"/>
+      <w:r>
+        <w:t>DuckDNS</w:t>
+      </w:r>
+      <w:proofErr w:type="spellEnd"/>
+      <w:r>
+        <w:t>, to reroute traffic so the website can have a custom domain.</w:t>
+      </w:r>
+      <w:r>
+        <w:t xml:space="preserve"> </w:t>
+      </w:r>
       <w:bookmarkStart w:id="0" w:name="_GoBack"/>
       <w:bookmarkEnd w:id="0"/>
     </w:p>

</xml_diff>

<commit_message>
Change team member to Hunter and added pdf
</commit_message>
<xml_diff>
--- a/Website Hosting Document.docx
+++ b/Website Hosting Document.docx
@@ -1,6 +1,6 @@
 
 <file path=word/document.xml><?xml version="1.0" encoding="utf-8"?>
-<w:document xmlns:wpc="http://schemas.microsoft.com/office/word/2010/wordprocessingCanvas" xmlns:cx="http://schemas.microsoft.com/office/drawing/2014/chartex" xmlns:cx1="http://schemas.microsoft.com/office/drawing/2015/9/8/chartex" xmlns:cx2="http://schemas.microsoft.com/office/drawing/2015/10/21/chartex" xmlns:cx3="http://schemas.microsoft.com/office/drawing/2016/5/9/chartex" xmlns:cx4="http://schemas.microsoft.com/office/drawing/2016/5/10/chartex" xmlns:cx5="http://schemas.microsoft.com/office/drawing/2016/5/11/chartex" xmlns:cx6="http://schemas.microsoft.com/office/drawing/2016/5/12/chartex" xmlns:cx7="http://schemas.microsoft.com/office/drawing/2016/5/13/chartex" xmlns:cx8="http://schemas.microsoft.com/office/drawing/2016/5/14/chartex" xmlns:mc="http://schemas.openxmlformats.org/markup-compatibility/2006" xmlns:aink="http://schemas.microsoft.com/office/drawing/2016/ink" xmlns:am3d="http://schemas.microsoft.com/office/drawing/2017/model3d" xmlns:o="urn:schemas-microsoft-com:office:office" xmlns:r="http://schemas.openxmlformats.org/officeDocument/2006/relationships" xmlns:m="http://schemas.openxmlformats.org/officeDocument/2006/math" xmlns:v="urn:schemas-microsoft-com:vml" xmlns:wp14="http://schemas.microsoft.com/office/word/2010/wordprocessingDrawing" xmlns:wp="http://schemas.openxmlformats.org/drawingml/2006/wordprocessingDrawing" xmlns:w10="urn:schemas-microsoft-com:office:word" xmlns:w="http://schemas.openxmlformats.org/wordprocessingml/2006/main" xmlns:w14="http://schemas.microsoft.com/office/word/2010/wordml" xmlns:w15="http://schemas.microsoft.com/office/word/2012/wordml" xmlns:w16cid="http://schemas.microsoft.com/office/word/2016/wordml/cid" xmlns:w16se="http://schemas.microsoft.com/office/word/2015/wordml/symex" xmlns:wpg="http://schemas.microsoft.com/office/word/2010/wordprocessingGroup" xmlns:wpi="http://schemas.microsoft.com/office/word/2010/wordprocessingInk" xmlns:wne="http://schemas.microsoft.com/office/word/2006/wordml" xmlns:wps="http://schemas.microsoft.com/office/word/2010/wordprocessingShape" mc:Ignorable="w14 w15 w16se w16cid wp14">
+<w:document xmlns:wpc="http://schemas.microsoft.com/office/word/2010/wordprocessingCanvas" xmlns:cx="http://schemas.microsoft.com/office/drawing/2014/chartex" xmlns:cx1="http://schemas.microsoft.com/office/drawing/2015/9/8/chartex" xmlns:cx2="http://schemas.microsoft.com/office/drawing/2015/10/21/chartex" xmlns:cx3="http://schemas.microsoft.com/office/drawing/2016/5/9/chartex" xmlns:cx4="http://schemas.microsoft.com/office/drawing/2016/5/10/chartex" xmlns:cx5="http://schemas.microsoft.com/office/drawing/2016/5/11/chartex" xmlns:cx6="http://schemas.microsoft.com/office/drawing/2016/5/12/chartex" xmlns:cx7="http://schemas.microsoft.com/office/drawing/2016/5/13/chartex" xmlns:cx8="http://schemas.microsoft.com/office/drawing/2016/5/14/chartex" xmlns:mc="http://schemas.openxmlformats.org/markup-compatibility/2006" xmlns:aink="http://schemas.microsoft.com/office/drawing/2016/ink" xmlns:am3d="http://schemas.microsoft.com/office/drawing/2017/model3d" xmlns:o="urn:schemas-microsoft-com:office:office" xmlns:r="http://schemas.openxmlformats.org/officeDocument/2006/relationships" xmlns:m="http://schemas.openxmlformats.org/officeDocument/2006/math" xmlns:v="urn:schemas-microsoft-com:vml" xmlns:wp14="http://schemas.microsoft.com/office/word/2010/wordprocessingDrawing" xmlns:wp="http://schemas.openxmlformats.org/drawingml/2006/wordprocessingDrawing" xmlns:w10="urn:schemas-microsoft-com:office:word" xmlns:w="http://schemas.openxmlformats.org/wordprocessingml/2006/main" xmlns:w14="http://schemas.microsoft.com/office/word/2010/wordml" xmlns:w15="http://schemas.microsoft.com/office/word/2012/wordml" xmlns:w16cex="http://schemas.microsoft.com/office/word/2018/wordml/cex" xmlns:w16cid="http://schemas.microsoft.com/office/word/2016/wordml/cid" xmlns:w16="http://schemas.microsoft.com/office/word/2018/wordml" xmlns:w16se="http://schemas.microsoft.com/office/word/2015/wordml/symex" xmlns:wpg="http://schemas.microsoft.com/office/word/2010/wordprocessingGroup" xmlns:wpi="http://schemas.microsoft.com/office/word/2010/wordprocessingInk" xmlns:wne="http://schemas.microsoft.com/office/word/2006/wordml" xmlns:wps="http://schemas.microsoft.com/office/word/2010/wordprocessingShape" mc:Ignorable="w14 w15 w16se w16cid w16 w16cex wp14">
   <w:body>
     <w:p>
       <w:pPr>
@@ -38,58 +38,21 @@
     </w:p>
     <w:p>
       <w:r>
-        <w:t xml:space="preserve">A team member reached out to Dr. </w:t>
+        <w:t>Hunter</w:t>
       </w:r>
-      <w:proofErr w:type="spellStart"/>
+      <w:bookmarkStart w:id="0" w:name="_GoBack"/>
+      <w:bookmarkEnd w:id="0"/>
       <w:r>
-        <w:t>Droz</w:t>
-      </w:r>
-      <w:proofErr w:type="spellEnd"/>
-      <w:r>
-        <w:t xml:space="preserve">, a professor at Louisiana Tech who specializes in cloud computing and talked about possible ways to host the website. He recommended using </w:t>
-      </w:r>
-      <w:proofErr w:type="spellStart"/>
-      <w:r>
-        <w:t>TechXplore</w:t>
-      </w:r>
-      <w:proofErr w:type="spellEnd"/>
-      <w:r>
-        <w:t>, a server on the Louisiana Tech campus, to host the website.</w:t>
+        <w:t xml:space="preserve"> reached out to Dr. Droz, a professor at Louisiana Tech who specializes in cloud computing and talked about possible ways to host the website. He recommended using TechXplore, a server on the Louisiana Tech campus, to host the website.</w:t>
       </w:r>
     </w:p>
     <w:p>
       <w:r>
-        <w:t xml:space="preserve">He outlined setting up a Virtual Machine (VM) on </w:t>
-      </w:r>
-      <w:proofErr w:type="spellStart"/>
-      <w:r>
-        <w:t>TechXplore</w:t>
-      </w:r>
-      <w:proofErr w:type="spellEnd"/>
-      <w:r>
-        <w:t xml:space="preserve"> and using that to setup LAMP/WAMP on said VM. This will allow the website to be hosted and accessed via an IP address. Then, Dr. </w:t>
-      </w:r>
-      <w:proofErr w:type="spellStart"/>
-      <w:r>
-        <w:t>Droz</w:t>
-      </w:r>
-      <w:proofErr w:type="spellEnd"/>
-      <w:r>
-        <w:t xml:space="preserve"> mentioned using an online DNS rerouting service, such as </w:t>
-      </w:r>
-      <w:proofErr w:type="spellStart"/>
-      <w:r>
-        <w:t>DuckDNS</w:t>
-      </w:r>
-      <w:proofErr w:type="spellEnd"/>
-      <w:r>
-        <w:t>, to reroute traffic so the website can have a custom domain.</w:t>
+        <w:t>He outlined setting up a Virtual Machine (VM) on TechXplore and using that to setup LAMP/WAMP on said VM. This will allow the website to be hosted and accessed via an IP address. Then, Dr. Droz mentioned using an online DNS rerouting service, such as DuckDNS, to reroute traffic so the website can have a custom domain.</w:t>
       </w:r>
       <w:r>
         <w:t xml:space="preserve"> </w:t>
       </w:r>
-      <w:bookmarkStart w:id="0" w:name="_GoBack"/>
-      <w:bookmarkEnd w:id="0"/>
     </w:p>
     <w:sectPr>
       <w:pgSz w:w="12240" w:h="15840"/>
@@ -102,7 +65,7 @@
 </file>
 
 <file path=word/styles.xml><?xml version="1.0" encoding="utf-8"?>
-<w:styles xmlns:mc="http://schemas.openxmlformats.org/markup-compatibility/2006" xmlns:r="http://schemas.openxmlformats.org/officeDocument/2006/relationships" xmlns:w="http://schemas.openxmlformats.org/wordprocessingml/2006/main" xmlns:w14="http://schemas.microsoft.com/office/word/2010/wordml" xmlns:w15="http://schemas.microsoft.com/office/word/2012/wordml" xmlns:w16cid="http://schemas.microsoft.com/office/word/2016/wordml/cid" xmlns:w16se="http://schemas.microsoft.com/office/word/2015/wordml/symex" mc:Ignorable="w14 w15 w16se w16cid">
+<w:styles xmlns:mc="http://schemas.openxmlformats.org/markup-compatibility/2006" xmlns:r="http://schemas.openxmlformats.org/officeDocument/2006/relationships" xmlns:w="http://schemas.openxmlformats.org/wordprocessingml/2006/main" xmlns:w14="http://schemas.microsoft.com/office/word/2010/wordml" xmlns:w15="http://schemas.microsoft.com/office/word/2012/wordml" xmlns:w16cex="http://schemas.microsoft.com/office/word/2018/wordml/cex" xmlns:w16cid="http://schemas.microsoft.com/office/word/2016/wordml/cid" xmlns:w16="http://schemas.microsoft.com/office/word/2018/wordml" xmlns:w16se="http://schemas.microsoft.com/office/word/2015/wordml/symex" mc:Ignorable="w14 w15 w16se w16cid w16 w16cex">
   <w:docDefaults>
     <w:rPrDefault>
       <w:rPr>

</xml_diff>